<commit_message>
upload Requisitos/CSU06 - Manter Reserva.docx
</commit_message>
<xml_diff>
--- a/Requisitos/CSU06 - Manter Reserva.docx
+++ b/Requisitos/CSU06 - Manter Reserva.docx
@@ -344,7 +344,16 @@
                 <w:sz w:val="28"/>
                 <w:szCs w:val="28"/>
               </w:rPr>
-              <w:t xml:space="preserve"> Usu</w:t>
+              <w:t xml:space="preserve"> </w:t>
+            </w:r>
+            <w:proofErr w:type="spellStart"/>
+            <w:r>
+              <w:rPr>
+                <w:color w:val="FF0000"/>
+                <w:sz w:val="28"/>
+                <w:szCs w:val="28"/>
+              </w:rPr>
+              <w:t>Usu</w:t>
             </w:r>
             <w:r>
               <w:rPr>
@@ -362,6 +371,7 @@
               </w:rPr>
               <w:t>rio</w:t>
             </w:r>
+            <w:proofErr w:type="spellEnd"/>
             <w:r>
               <w:rPr>
                 <w:sz w:val="28"/>
@@ -408,13 +418,27 @@
               <w:rPr>
                 <w:sz w:val="28"/>
               </w:rPr>
-              <w:t xml:space="preserve">Reservas criadas, alteradas ou removidas são atualizadas em </w:t>
-            </w:r>
-            <w:r>
-              <w:rPr>
-                <w:sz w:val="28"/>
-              </w:rPr>
-              <w:t>de forma</w:t>
+              <w:t xml:space="preserve">Reservas criadas, alteradas ou removidas são atualizadas </w:t>
+            </w:r>
+            <w:proofErr w:type="gramStart"/>
+            <w:r>
+              <w:rPr>
+                <w:sz w:val="28"/>
+              </w:rPr>
+              <w:t xml:space="preserve">em </w:t>
+            </w:r>
+            <w:r>
+              <w:rPr>
+                <w:sz w:val="28"/>
+              </w:rPr>
+              <w:t>de</w:t>
+            </w:r>
+            <w:proofErr w:type="gramEnd"/>
+            <w:r>
+              <w:rPr>
+                <w:sz w:val="28"/>
+              </w:rPr>
+              <w:t xml:space="preserve"> forma</w:t>
             </w:r>
             <w:r>
               <w:rPr>
@@ -562,7 +586,30 @@
                 <w:sz w:val="28"/>
                 <w:szCs w:val="28"/>
               </w:rPr>
-              <w:t xml:space="preserve">O sistema exibe a listagem de todas as reservas, permitindo filtrar por área, data e </w:t>
+              <w:t xml:space="preserve">O sistema </w:t>
+            </w:r>
+            <w:r>
+              <w:rPr>
+                <w:b/>
+                <w:bCs/>
+                <w:sz w:val="28"/>
+                <w:szCs w:val="28"/>
+              </w:rPr>
+              <w:t>apresenta a listagem</w:t>
+            </w:r>
+            <w:r>
+              <w:rPr>
+                <w:sz w:val="28"/>
+                <w:szCs w:val="28"/>
+              </w:rPr>
+              <w:t xml:space="preserve"> de todas as reservas, permitindo filtrar por área</w:t>
+            </w:r>
+            <w:r>
+              <w:rPr>
+                <w:sz w:val="28"/>
+                <w:szCs w:val="28"/>
+              </w:rPr>
+              <w:t xml:space="preserve">, data e </w:t>
             </w:r>
           </w:p>
           <w:p>
@@ -1396,6 +1443,7 @@
               </w:rPr>
               <w:t>004</w:t>
             </w:r>
+            <w:proofErr w:type="gramStart"/>
             <w:r>
               <w:rPr>
                 <w:color w:val="000000" w:themeColor="text1"/>
@@ -1412,6 +1460,7 @@
               </w:rPr>
               <w:t>´</w:t>
             </w:r>
+            <w:proofErr w:type="gramEnd"/>
           </w:p>
           <w:p>
             <w:pPr>
@@ -1478,8 +1527,44 @@
                 <w:sz w:val="28"/>
                 <w:szCs w:val="28"/>
               </w:rPr>
-              <w:t>Faz a edição com espaços disponíveis.</w:t>
-            </w:r>
+              <w:t xml:space="preserve">O ator </w:t>
+            </w:r>
+            <w:r>
+              <w:rPr>
+                <w:b/>
+                <w:bCs/>
+                <w:color w:val="000000" w:themeColor="text1"/>
+                <w:sz w:val="28"/>
+                <w:szCs w:val="28"/>
+              </w:rPr>
+              <w:t>atualiza os dados</w:t>
+            </w:r>
+            <w:r>
+              <w:rPr>
+                <w:color w:val="000000" w:themeColor="text1"/>
+                <w:sz w:val="28"/>
+                <w:szCs w:val="28"/>
+              </w:rPr>
+              <w:t xml:space="preserve"> da reserva (data/horário) conforme </w:t>
+            </w:r>
+            <w:proofErr w:type="gramStart"/>
+            <w:r>
+              <w:rPr>
+                <w:color w:val="000000" w:themeColor="text1"/>
+                <w:sz w:val="28"/>
+                <w:szCs w:val="28"/>
+              </w:rPr>
+              <w:t>disponibilidade.</w:t>
+            </w:r>
+            <w:r>
+              <w:rPr>
+                <w:color w:val="000000" w:themeColor="text1"/>
+                <w:sz w:val="28"/>
+                <w:szCs w:val="28"/>
+              </w:rPr>
+              <w:t>.</w:t>
+            </w:r>
+            <w:proofErr w:type="gramEnd"/>
           </w:p>
           <w:p>
             <w:pPr>
@@ -1494,6 +1579,7 @@
                 <w:szCs w:val="28"/>
               </w:rPr>
             </w:pPr>
+            <w:proofErr w:type="spellStart"/>
             <w:r>
               <w:rPr>
                 <w:color w:val="000000" w:themeColor="text1"/>
@@ -1502,6 +1588,7 @@
               </w:rPr>
               <w:t>Ap</w:t>
             </w:r>
+            <w:proofErr w:type="spellEnd"/>
           </w:p>
         </w:tc>
       </w:tr>
@@ -1732,15 +1819,15 @@
                 <w:sz w:val="28"/>
                 <w:szCs w:val="28"/>
               </w:rPr>
-              <w:t>Tela</w:t>
-            </w:r>
-            <w:r>
-              <w:rPr>
-                <w:color w:val="FF0000"/>
-                <w:sz w:val="28"/>
-                <w:szCs w:val="28"/>
-              </w:rPr>
-              <w:t>_004</w:t>
+              <w:t>Ver_Wireframe_</w:t>
+            </w:r>
+            <w:r>
+              <w:rPr>
+                <w:color w:val="FF0000"/>
+                <w:sz w:val="28"/>
+                <w:szCs w:val="28"/>
+              </w:rPr>
+              <w:t>004</w:t>
             </w:r>
             <w:r>
               <w:rPr>
@@ -1771,8 +1858,18 @@
                 <w:sz w:val="28"/>
                 <w:szCs w:val="28"/>
               </w:rPr>
-              <w:t>Ator seleciona a opção remover reserva .</w:t>
-            </w:r>
+              <w:t xml:space="preserve">Ator seleciona a opção remover </w:t>
+            </w:r>
+            <w:proofErr w:type="gramStart"/>
+            <w:r>
+              <w:rPr>
+                <w:color w:val="000000" w:themeColor="text1"/>
+                <w:sz w:val="28"/>
+                <w:szCs w:val="28"/>
+              </w:rPr>
+              <w:t>reserva .</w:t>
+            </w:r>
+            <w:proofErr w:type="gramEnd"/>
           </w:p>
           <w:p>
             <w:pPr>
@@ -1903,7 +2000,33 @@
                 <w:sz w:val="28"/>
                 <w:szCs w:val="28"/>
               </w:rPr>
-              <w:t xml:space="preserve">Sistema atualiza a tela de reservas </w:t>
+              <w:t xml:space="preserve">O sistema </w:t>
+            </w:r>
+            <w:r>
+              <w:rPr>
+                <w:b/>
+                <w:bCs/>
+                <w:color w:val="000000" w:themeColor="text1"/>
+                <w:sz w:val="28"/>
+                <w:szCs w:val="28"/>
+              </w:rPr>
+              <w:t>atualiza a listagem</w:t>
+            </w:r>
+            <w:r>
+              <w:rPr>
+                <w:color w:val="000000" w:themeColor="text1"/>
+                <w:sz w:val="28"/>
+                <w:szCs w:val="28"/>
+              </w:rPr>
+              <w:t xml:space="preserve"> de reservas</w:t>
+            </w:r>
+            <w:r>
+              <w:rPr>
+                <w:color w:val="000000" w:themeColor="text1"/>
+                <w:sz w:val="28"/>
+                <w:szCs w:val="28"/>
+              </w:rPr>
+              <w:t xml:space="preserve"> </w:t>
             </w:r>
             <w:r>
               <w:rPr>
@@ -1919,15 +2042,15 @@
                 <w:sz w:val="28"/>
                 <w:szCs w:val="28"/>
               </w:rPr>
-              <w:t>Tela</w:t>
-            </w:r>
-            <w:r>
-              <w:rPr>
-                <w:color w:val="FF0000"/>
-                <w:sz w:val="28"/>
-                <w:szCs w:val="28"/>
-              </w:rPr>
-              <w:t>_004</w:t>
+              <w:t>Ver_Wireframe_</w:t>
+            </w:r>
+            <w:r>
+              <w:rPr>
+                <w:color w:val="FF0000"/>
+                <w:sz w:val="28"/>
+                <w:szCs w:val="28"/>
+              </w:rPr>
+              <w:t>004</w:t>
             </w:r>
             <w:r>
               <w:rPr>
@@ -2030,7 +2153,67 @@
                 <w:sz w:val="28"/>
                 <w:szCs w:val="28"/>
               </w:rPr>
-              <w:t xml:space="preserve">: O ator pressiona botão Cancelar. O sistema retorna ao passo 2 da </w:t>
+              <w:t xml:space="preserve">: </w:t>
+            </w:r>
+            <w:r>
+              <w:rPr>
+                <w:color w:val="000000" w:themeColor="text1"/>
+                <w:sz w:val="28"/>
+                <w:szCs w:val="28"/>
+              </w:rPr>
+              <w:t xml:space="preserve">O ator </w:t>
+            </w:r>
+            <w:r>
+              <w:rPr>
+                <w:b/>
+                <w:bCs/>
+                <w:color w:val="000000" w:themeColor="text1"/>
+                <w:sz w:val="28"/>
+                <w:szCs w:val="28"/>
+              </w:rPr>
+              <w:t>cancela a operação</w:t>
+            </w:r>
+            <w:r>
+              <w:rPr>
+                <w:color w:val="000000" w:themeColor="text1"/>
+                <w:sz w:val="28"/>
+                <w:szCs w:val="28"/>
+              </w:rPr>
+              <w:t xml:space="preserve">. O sistema </w:t>
+            </w:r>
+            <w:r>
+              <w:rPr>
+                <w:b/>
+                <w:bCs/>
+                <w:color w:val="000000" w:themeColor="text1"/>
+                <w:sz w:val="28"/>
+                <w:szCs w:val="28"/>
+              </w:rPr>
+              <w:t>apresenta novamente</w:t>
+            </w:r>
+            <w:r>
+              <w:rPr>
+                <w:color w:val="000000" w:themeColor="text1"/>
+                <w:sz w:val="28"/>
+                <w:szCs w:val="28"/>
+              </w:rPr>
+              <w:t xml:space="preserve"> a listagem de reservas.</w:t>
+            </w:r>
+            <w:r>
+              <w:rPr>
+                <w:color w:val="000000" w:themeColor="text1"/>
+                <w:sz w:val="28"/>
+                <w:szCs w:val="28"/>
+              </w:rPr>
+              <w:t xml:space="preserve"> </w:t>
+            </w:r>
+            <w:r>
+              <w:rPr>
+                <w:color w:val="000000" w:themeColor="text1"/>
+                <w:sz w:val="28"/>
+                <w:szCs w:val="28"/>
+              </w:rPr>
+              <w:t xml:space="preserve">O sistema retorna ao passo 2 da </w:t>
             </w:r>
             <w:r>
               <w:rPr>
@@ -2365,7 +2548,7 @@
                 <w:sz w:val="28"/>
                 <w:szCs w:val="28"/>
               </w:rPr>
-              <w:t>Tela_</w:t>
+              <w:t>Ver_Wireframe_</w:t>
             </w:r>
             <w:r>
               <w:rPr>
@@ -2428,7 +2611,15 @@
                 <w:sz w:val="28"/>
                 <w:szCs w:val="28"/>
               </w:rPr>
-              <w:t>Tela_</w:t>
+              <w:t>Ver_Wireframe</w:t>
+            </w:r>
+            <w:r>
+              <w:rPr>
+                <w:color w:val="FF0000"/>
+                <w:sz w:val="28"/>
+                <w:szCs w:val="28"/>
+              </w:rPr>
+              <w:t>_</w:t>
             </w:r>
             <w:r>
               <w:rPr>

</xml_diff>